<commit_message>
add the function mix the answer
</commit_message>
<xml_diff>
--- a/Câu 1.docx
+++ b/Câu 1.docx
@@ -33,273 +33,268 @@
     </w:p>
     <w:p>
       <w:pPr>
-        <w:ind w:left="720" w:hanging="360"/>
-        <w:rPr>
-          <w:iCs/>
-          <w:lang w:val="en-US"/>
-        </w:rPr>
-      </w:pPr>
-      <w:r>
-        <w:rPr>
-          <w:bCs/>
-          <w:iCs/>
-          <w:color w:val="000000" w:themeColor="text1"/>
-          <w:lang w:val="en-US"/>
-        </w:rPr>
-        <w:t>A.</w:t>
-      </w:r>
-      <w:r>
-        <w:rPr>
-          <w:iCs/>
-          <w:lang w:val="en-US"/>
-        </w:rPr>
-        <w:tab/>
-      </w:r>
-      <w:r>
-        <w:rPr>
-          <w:iCs/>
-          <w:lang w:val="en-US"/>
-        </w:rPr>
-        <w:t>Đâu là câu trả lời của câu 1</w:t>
-      </w:r>
-    </w:p>
-    <w:p>
-      <w:pPr>
-        <w:ind w:left="720" w:hanging="360"/>
-        <w:rPr>
-          <w:iCs/>
-          <w:lang w:val="en-US"/>
-        </w:rPr>
-      </w:pPr>
-      <w:r>
-        <w:rPr>
-          <w:iCs/>
-          <w:lang w:val="en-US"/>
-        </w:rPr>
-        <w:t>B.</w:t>
-      </w:r>
-      <w:r>
-        <w:rPr>
-          <w:iCs/>
-          <w:lang w:val="en-US"/>
-        </w:rPr>
-        <w:tab/>
-      </w:r>
-      <w:r>
-        <w:rPr>
-          <w:iCs/>
-          <w:lang w:val="en-US"/>
-        </w:rPr>
-        <w:t xml:space="preserve"> Vân vân</w:t>
-      </w:r>
-    </w:p>
-    <w:p>
-      <w:pPr>
-        <w:ind w:left="720" w:hanging="360"/>
-        <w:rPr>
-          <w:iCs/>
-          <w:lang w:val="en-US"/>
-        </w:rPr>
-      </w:pPr>
-      <w:r>
-        <w:rPr>
-          <w:iCs/>
+        <w:ind w:left="288"/>
+        <w:rPr>
+          <w:lang w:val="en-US"/>
+        </w:rPr>
+      </w:pPr>
+      <w:r>
+        <w:rPr>
+          <w:lang w:val="en-US"/>
+        </w:rPr>
+        <w:t>A.  Dei là đâu tao là ai 4</w:t>
+      </w:r>
+    </w:p>
+    <w:p>
+      <w:pPr>
+        <w:ind w:left="288"/>
+        <w:rPr>
+          <w:lang w:val="en-US"/>
+        </w:rPr>
+      </w:pPr>
+      <w:r>
+        <w:rPr>
+          <w:lang w:val="en-US"/>
+        </w:rPr>
+        <w:t>B.  Dei là đâu tao là ai 2</w:t>
+      </w:r>
+    </w:p>
+    <w:p>
+      <w:pPr>
+        <w:ind w:left="288"/>
+        <w:rPr>
+          <w:lang w:val="en-US"/>
+        </w:rPr>
+      </w:pPr>
+      <w:r>
+        <w:rPr>
+          <w:u w:val="single"/>
           <w:lang w:val="en-US"/>
         </w:rPr>
         <w:t>C.</w:t>
       </w:r>
       <w:r>
         <w:rPr>
-          <w:iCs/>
-          <w:lang w:val="en-US"/>
-        </w:rPr>
-        <w:tab/>
-      </w:r>
-      <w:r>
-        <w:rPr>
-          <w:iCs/>
-          <w:lang w:val="en-US"/>
-        </w:rPr>
-        <w:t>Nào là nào</w:t>
-      </w:r>
-    </w:p>
-    <w:p>
-      <w:pPr>
-        <w:ind w:left="720" w:hanging="360"/>
-        <w:rPr>
-          <w:iCs/>
-          <w:lang w:val="en-US"/>
-        </w:rPr>
-      </w:pPr>
-      <w:r>
-        <w:rPr>
-          <w:iCs/>
+          <w:lang w:val="en-US"/>
+        </w:rPr>
+        <w:t xml:space="preserve">  Đâu là câu trả lời của câu 1</w:t>
+      </w:r>
+    </w:p>
+    <w:p>
+      <w:pPr>
+        <w:ind w:left="288"/>
+        <w:rPr>
+          <w:lang w:val="en-US"/>
+        </w:rPr>
+      </w:pPr>
+      <w:r>
+        <w:rPr>
+          <w:lang w:val="en-US"/>
+        </w:rPr>
+        <w:t>D.  Dei là đâu tao là ai 3</w:t>
+      </w:r>
+    </w:p>
+    <w:p>
+      <w:pPr>
+        <w:ind w:left="288"/>
+        <w:rPr>
+          <w:lang w:val="en-US"/>
+        </w:rPr>
+      </w:pPr>
+      <w:r>
+        <w:rPr>
+          <w:lang w:val="en-US"/>
+        </w:rPr>
+        <w:t>E.  Vân vân</w:t>
+      </w:r>
+    </w:p>
+    <w:p>
+      <w:pPr>
+        <w:rPr>
+          <w:iCs/>
+          <w:lang w:val="en-US"/>
+        </w:rPr>
+      </w:pPr>
+      <w:r>
+        <w:rPr>
+          <w:iCs/>
+          <w:lang w:val="en-US"/>
+        </w:rPr>
+        <w:t xml:space="preserve">Câu </w:t>
+      </w:r>
+      <w:r>
+        <w:rPr>
+          <w:iCs/>
+          <w:lang w:val="en-US"/>
+        </w:rPr>
+        <w:t>3</w:t>
+      </w:r>
+      <w:r>
+        <w:rPr>
+          <w:iCs/>
+          <w:lang w:val="en-US"/>
+        </w:rPr>
+        <w:t>: Thử trộn tôi xem nào</w:t>
+      </w:r>
+    </w:p>
+    <w:p>
+      <w:pPr>
+        <w:rPr>
+          <w:iCs/>
+          <w:lang w:val="en-US"/>
+        </w:rPr>
+      </w:pPr>
+      <w:r>
+        <w:rPr>
+          <w:iCs/>
+          <w:lang w:val="en-US"/>
+        </w:rPr>
+        <w:t>A. Tập trung</w:t>
+      </w:r>
+    </w:p>
+    <w:p>
+      <w:pPr>
+        <w:rPr>
+          <w:iCs/>
+          <w:lang w:val="en-US"/>
+        </w:rPr>
+      </w:pPr>
+      <w:r>
+        <w:rPr>
+          <w:iCs/>
+          <w:lang w:val="en-US"/>
+        </w:rPr>
+        <w:t>B. Cố lên</w:t>
+      </w:r>
+    </w:p>
+    <w:p>
+      <w:pPr>
+        <w:rPr>
+          <w:iCs/>
+          <w:lang w:val="en-US"/>
+        </w:rPr>
+      </w:pPr>
+      <w:r>
+        <w:rPr>
+          <w:iCs/>
+          <w:u w:val="single"/>
+          <w:lang w:val="en-US"/>
+        </w:rPr>
+        <w:t>C.</w:t>
+      </w:r>
+      <w:r>
+        <w:rPr>
+          <w:iCs/>
+          <w:lang w:val="en-US"/>
+        </w:rPr>
+        <w:t xml:space="preserve"> Hãy siêng năng</w:t>
+      </w:r>
+    </w:p>
+    <w:p>
+      <w:pPr>
+        <w:rPr>
+          <w:iCs/>
+          <w:lang w:val="en-US"/>
+        </w:rPr>
+      </w:pPr>
+      <w:r>
+        <w:rPr>
+          <w:iCs/>
+          <w:lang w:val="en-US"/>
+        </w:rPr>
+        <w:t>D. Thử tìm giải pháp xem nào</w:t>
+      </w:r>
+    </w:p>
+    <w:p>
+      <w:pPr>
+        <w:rPr>
+          <w:iCs/>
+          <w:lang w:val="en-US"/>
+        </w:rPr>
+      </w:pPr>
+      <w:r>
+        <w:rPr>
+          <w:iCs/>
+          <w:lang w:val="en-US"/>
+        </w:rPr>
+        <w:t xml:space="preserve">Câu </w:t>
+      </w:r>
+      <w:r>
+        <w:rPr>
+          <w:iCs/>
+          <w:lang w:val="en-US"/>
+        </w:rPr>
+        <w:t>4</w:t>
+      </w:r>
+      <w:r>
+        <w:rPr>
+          <w:iCs/>
+          <w:lang w:val="en-US"/>
+        </w:rPr>
+        <w:t>: Phấn đấu giải quyết hoàn thành sớm nào</w:t>
+      </w:r>
+    </w:p>
+    <w:p>
+      <w:pPr>
+        <w:ind w:left="288"/>
+        <w:rPr>
+          <w:lang w:val="en-US"/>
+        </w:rPr>
+      </w:pPr>
+      <w:r>
+        <w:rPr>
+          <w:lang w:val="en-US"/>
+        </w:rPr>
+        <w:t>A. Tìm hiểu xem sao</w:t>
+      </w:r>
+    </w:p>
+    <w:p>
+      <w:pPr>
+        <w:ind w:left="288"/>
+        <w:rPr>
+          <w:lang w:val="en-US"/>
+        </w:rPr>
+      </w:pPr>
+      <w:r>
+        <w:rPr>
+          <w:lang w:val="en-US"/>
+        </w:rPr>
+        <w:t>B. Tìm hiểu xem sao</w:t>
+      </w:r>
+    </w:p>
+    <w:p>
+      <w:pPr>
+        <w:ind w:left="288"/>
+        <w:rPr>
+          <w:lang w:val="en-US"/>
+        </w:rPr>
+      </w:pPr>
+      <w:r>
+        <w:rPr>
+          <w:lang w:val="en-US"/>
+        </w:rPr>
+        <w:t>C. Lấy được word của câu trả lời</w:t>
+      </w:r>
+    </w:p>
+    <w:p>
+      <w:pPr>
+        <w:ind w:left="288"/>
+        <w:rPr>
+          <w:lang w:val="en-US"/>
+        </w:rPr>
+      </w:pPr>
+      <w:r>
+        <w:rPr>
+          <w:u w:val="single"/>
           <w:lang w:val="en-US"/>
         </w:rPr>
         <w:t>D.</w:t>
       </w:r>
       <w:r>
         <w:rPr>
-          <w:iCs/>
-          <w:lang w:val="en-US"/>
-        </w:rPr>
-        <w:tab/>
-      </w:r>
-      <w:r>
-        <w:rPr>
-          <w:iCs/>
-          <w:lang w:val="en-US"/>
-        </w:rPr>
-        <w:t>Dei là đâu tao là ai</w:t>
-      </w:r>
-    </w:p>
-    <w:p>
-      <w:pPr>
-        <w:rPr>
-          <w:iCs/>
-          <w:lang w:val="en-US"/>
-        </w:rPr>
-      </w:pPr>
-      <w:r>
-        <w:rPr>
-          <w:iCs/>
-          <w:lang w:val="en-US"/>
-        </w:rPr>
-        <w:t xml:space="preserve">Câu </w:t>
-      </w:r>
-      <w:r>
-        <w:rPr>
-          <w:iCs/>
-          <w:lang w:val="en-US"/>
-        </w:rPr>
-        <w:t>3</w:t>
-      </w:r>
-      <w:r>
-        <w:rPr>
-          <w:iCs/>
-          <w:lang w:val="en-US"/>
-        </w:rPr>
-        <w:t>: Thử trộn tôi xem nào</w:t>
-      </w:r>
-    </w:p>
-    <w:p>
-      <w:pPr>
-        <w:ind w:left="720" w:hanging="360"/>
-        <w:rPr>
-          <w:iCs/>
-          <w:lang w:val="en-US"/>
-        </w:rPr>
-      </w:pPr>
-      <w:r>
-        <w:rPr>
-          <w:iCs/>
-          <w:lang w:val="en-US"/>
-        </w:rPr>
-        <w:t>A.</w:t>
-      </w:r>
-      <w:r>
-        <w:rPr>
-          <w:iCs/>
-          <w:lang w:val="en-US"/>
-        </w:rPr>
-        <w:tab/>
-      </w:r>
-      <w:r>
-        <w:rPr>
-          <w:iCs/>
-          <w:lang w:val="en-US"/>
-        </w:rPr>
-        <w:t>Thử tìm giải pháp xem nào</w:t>
-      </w:r>
-    </w:p>
-    <w:p>
-      <w:pPr>
-        <w:ind w:left="720" w:hanging="360"/>
-        <w:rPr>
-          <w:iCs/>
-          <w:lang w:val="en-US"/>
-        </w:rPr>
-      </w:pPr>
-      <w:r>
-        <w:rPr>
-          <w:iCs/>
-          <w:lang w:val="en-US"/>
-        </w:rPr>
-        <w:t>B.</w:t>
-      </w:r>
-      <w:r>
-        <w:rPr>
-          <w:iCs/>
-          <w:lang w:val="en-US"/>
-        </w:rPr>
-        <w:tab/>
-      </w:r>
-      <w:r>
-        <w:rPr>
-          <w:iCs/>
-          <w:lang w:val="en-US"/>
-        </w:rPr>
-        <w:t>Cố lên</w:t>
-      </w:r>
-    </w:p>
-    <w:p>
-      <w:pPr>
-        <w:ind w:left="720" w:hanging="360"/>
-        <w:rPr>
-          <w:iCs/>
-          <w:lang w:val="en-US"/>
-        </w:rPr>
-      </w:pPr>
-      <w:r>
-        <w:rPr>
-          <w:iCs/>
-          <w:lang w:val="en-US"/>
-        </w:rPr>
-        <w:t>C.</w:t>
-      </w:r>
-      <w:r>
-        <w:rPr>
-          <w:iCs/>
-          <w:lang w:val="en-US"/>
-        </w:rPr>
-        <w:tab/>
-      </w:r>
-      <w:r>
-        <w:rPr>
-          <w:iCs/>
-          <w:lang w:val="en-US"/>
-        </w:rPr>
-        <w:t>Hãy siêng năng</w:t>
-      </w:r>
-    </w:p>
-    <w:p>
-      <w:pPr>
-        <w:ind w:left="720" w:hanging="360"/>
-        <w:rPr>
-          <w:iCs/>
-          <w:lang w:val="en-US"/>
-        </w:rPr>
-      </w:pPr>
-      <w:r>
-        <w:rPr>
-          <w:iCs/>
-          <w:lang w:val="en-US"/>
-        </w:rPr>
-        <w:t>D.</w:t>
-      </w:r>
-      <w:r>
-        <w:rPr>
-          <w:iCs/>
-          <w:lang w:val="en-US"/>
-        </w:rPr>
-        <w:tab/>
-      </w:r>
-      <w:r>
-        <w:rPr>
-          <w:iCs/>
-          <w:lang w:val="en-US"/>
-        </w:rPr>
-        <w:t>Tập trung</w:t>
+          <w:lang w:val="en-US"/>
+        </w:rPr>
+        <w:t xml:space="preserve"> Nếu để auto list này thì làm sao</w:t>
       </w:r>
     </w:p>
     <w:p>
@@ -323,15 +318,24 @@
           <w:iCs/>
           <w:lang w:val="en-US"/>
         </w:rPr>
-        <w:t>4</w:t>
-      </w:r>
-      <w:r>
-        <w:rPr>
-          <w:iCs/>
-          <w:lang w:val="en-US"/>
-        </w:rPr>
-        <w:t>: Phấn đấu giải quyết hoàn thành sớm nào</w:t>
-      </w:r>
+        <w:t>1</w:t>
+      </w:r>
+      <w:r>
+        <w:rPr>
+          <w:iCs/>
+          <w:lang w:val="en-US"/>
+        </w:rPr>
+        <w:t xml:space="preserve">: Có lẽ bao nhiu câu là đủ để test rồi </w:t>
+      </w:r>
+      <w:proofErr w:type="gramStart"/>
+      <w:r>
+        <w:rPr>
+          <w:iCs/>
+          <w:lang w:val="en-US"/>
+        </w:rPr>
+        <w:t>nhỉ ?</w:t>
+      </w:r>
+      <w:proofErr w:type="gramEnd"/>
     </w:p>
     <w:p>
       <w:pPr>
@@ -360,7 +364,7 @@
           <w:iCs/>
           <w:lang w:val="en-US"/>
         </w:rPr>
-        <w:t>Nếu để auto list này thì làm sao</w:t>
+        <w:t>Wao</w:t>
       </w:r>
     </w:p>
     <w:p>
@@ -390,7 +394,7 @@
           <w:iCs/>
           <w:lang w:val="en-US"/>
         </w:rPr>
-        <w:t>Lấy được word của câu trả lời</w:t>
+        <w:t>Làm thôi</w:t>
       </w:r>
     </w:p>
     <w:p>
@@ -420,7 +424,7 @@
           <w:iCs/>
           <w:lang w:val="en-US"/>
         </w:rPr>
-        <w:t>Tìm hiểu xem sao</w:t>
+        <w:t>Let’s do it man.</w:t>
       </w:r>
     </w:p>
     <w:p>
@@ -450,790 +454,7 @@
           <w:iCs/>
           <w:lang w:val="en-US"/>
         </w:rPr>
-        <w:t>Haizx</w:t>
-      </w:r>
-    </w:p>
-    <w:p>
-      <w:pPr>
-        <w:pStyle w:val="ListParagraph"/>
-        <w:ind w:left="0"/>
-        <w:rPr>
-          <w:iCs/>
-          <w:lang w:val="en-US"/>
-        </w:rPr>
-      </w:pPr>
-      <w:r>
-        <w:rPr>
-          <w:iCs/>
-          <w:lang w:val="en-US"/>
-        </w:rPr>
-        <w:t xml:space="preserve">Câu </w:t>
-      </w:r>
-      <w:r>
-        <w:rPr>
-          <w:iCs/>
-          <w:lang w:val="en-US"/>
-        </w:rPr>
-        <w:t>1</w:t>
-      </w:r>
-      <w:r>
-        <w:rPr>
-          <w:iCs/>
-          <w:lang w:val="en-US"/>
-        </w:rPr>
-        <w:t xml:space="preserve">: Có lẽ bao nhiu câu là đủ để test rồi </w:t>
-      </w:r>
-      <w:proofErr w:type="gramStart"/>
-      <w:r>
-        <w:rPr>
-          <w:iCs/>
-          <w:lang w:val="en-US"/>
-        </w:rPr>
-        <w:t>nhỉ ?</w:t>
-      </w:r>
-      <w:proofErr w:type="gramEnd"/>
-    </w:p>
-    <w:p>
-      <w:pPr>
-        <w:ind w:left="720" w:hanging="360"/>
-        <w:rPr>
-          <w:iCs/>
-          <w:lang w:val="en-US"/>
-        </w:rPr>
-      </w:pPr>
-      <w:r>
-        <w:rPr>
-          <w:iCs/>
-          <w:lang w:val="en-US"/>
-        </w:rPr>
-        <w:t>A.</w:t>
-      </w:r>
-      <w:r>
-        <w:rPr>
-          <w:iCs/>
-          <w:lang w:val="en-US"/>
-        </w:rPr>
-        <w:tab/>
-      </w:r>
-      <w:r>
-        <w:rPr>
-          <w:iCs/>
-          <w:lang w:val="en-US"/>
-        </w:rPr>
-        <w:t>Wao</w:t>
-      </w:r>
-    </w:p>
-    <w:p>
-      <w:pPr>
-        <w:ind w:left="720" w:hanging="360"/>
-        <w:rPr>
-          <w:iCs/>
-          <w:lang w:val="en-US"/>
-        </w:rPr>
-      </w:pPr>
-      <w:r>
-        <w:rPr>
-          <w:iCs/>
-          <w:lang w:val="en-US"/>
-        </w:rPr>
-        <w:t>B.</w:t>
-      </w:r>
-      <w:r>
-        <w:rPr>
-          <w:iCs/>
-          <w:lang w:val="en-US"/>
-        </w:rPr>
-        <w:tab/>
-      </w:r>
-      <w:r>
-        <w:rPr>
-          <w:iCs/>
-          <w:lang w:val="en-US"/>
-        </w:rPr>
-        <w:t>Làm thôi</w:t>
-      </w:r>
-    </w:p>
-    <w:p>
-      <w:pPr>
-        <w:ind w:left="720" w:hanging="360"/>
-        <w:rPr>
-          <w:iCs/>
-          <w:lang w:val="en-US"/>
-        </w:rPr>
-      </w:pPr>
-      <w:r>
-        <w:rPr>
-          <w:iCs/>
-          <w:lang w:val="en-US"/>
-        </w:rPr>
-        <w:t>C.</w:t>
-      </w:r>
-      <w:r>
-        <w:rPr>
-          <w:iCs/>
-          <w:lang w:val="en-US"/>
-        </w:rPr>
-        <w:tab/>
-      </w:r>
-      <w:r>
-        <w:rPr>
-          <w:iCs/>
-          <w:lang w:val="en-US"/>
-        </w:rPr>
-        <w:t>Let’s do it man.</w:t>
-      </w:r>
-    </w:p>
-    <w:p>
-      <w:pPr>
-        <w:ind w:left="720" w:hanging="360"/>
-        <w:rPr>
-          <w:iCs/>
-          <w:lang w:val="en-US"/>
-        </w:rPr>
-      </w:pPr>
-      <w:r>
-        <w:rPr>
-          <w:iCs/>
-          <w:lang w:val="en-US"/>
-        </w:rPr>
-        <w:t>D.</w:t>
-      </w:r>
-      <w:r>
-        <w:rPr>
-          <w:iCs/>
-          <w:lang w:val="en-US"/>
-        </w:rPr>
-        <w:tab/>
-      </w:r>
-      <w:r>
-        <w:rPr>
-          <w:iCs/>
-          <w:lang w:val="en-US"/>
-        </w:rPr>
         <w:t>Có cần thêm dấu chấm vào cuối câu không nhỉ</w:t>
-      </w:r>
-    </w:p>
-    <w:p>
-      <w:pPr>
-        <w:ind w:left="360"/>
-        <w:rPr>
-          <w:iCs/>
-          <w:lang w:val="en-US"/>
-        </w:rPr>
-      </w:pPr>
-    </w:p>
-    <w:p>
-      <w:pPr>
-        <w:ind w:left="360"/>
-        <w:rPr>
-          <w:iCs/>
-          <w:lang w:val="en-US"/>
-        </w:rPr>
-      </w:pPr>
-    </w:p>
-    <w:p>
-      <w:pPr>
-        <w:ind w:left="360"/>
-        <w:rPr>
-          <w:iCs/>
-          <w:lang w:val="en-US"/>
-        </w:rPr>
-      </w:pPr>
-      <w:r>
-        <w:rPr>
-          <w:iCs/>
-          <w:lang w:val="en-US"/>
-        </w:rPr>
-        <w:t>Ranh gioi</w:t>
-      </w:r>
-    </w:p>
-    <w:p>
-      <w:pPr>
-        <w:pStyle w:val="ListParagraph"/>
-        <w:ind w:left="0"/>
-        <w:rPr>
-          <w:iCs/>
-          <w:lang w:val="en-US"/>
-        </w:rPr>
-      </w:pPr>
-      <w:r>
-        <w:rPr>
-          <w:iCs/>
-          <w:lang w:val="en-US"/>
-        </w:rPr>
-        <w:t>Câu 1: Có lẽ bao nhiu câu là đủ để test rồi nhỉ ?</w:t>
-      </w:r>
-    </w:p>
-    <w:p>
-      <w:pPr>
-        <w:ind w:left="720" w:hanging="360"/>
-        <w:rPr>
-          <w:iCs/>
-          <w:lang w:val="en-US"/>
-        </w:rPr>
-      </w:pPr>
-      <w:r>
-        <w:rPr>
-          <w:iCs/>
-          <w:lang w:val="en-US"/>
-        </w:rPr>
-        <w:t>A.</w:t>
-      </w:r>
-      <w:r>
-        <w:rPr>
-          <w:iCs/>
-          <w:lang w:val="en-US"/>
-        </w:rPr>
-        <w:tab/>
-      </w:r>
-      <w:r>
-        <w:rPr>
-          <w:iCs/>
-          <w:lang w:val="en-US"/>
-        </w:rPr>
-        <w:t>Wao</w:t>
-      </w:r>
-    </w:p>
-    <w:p>
-      <w:pPr>
-        <w:ind w:left="720" w:hanging="360"/>
-        <w:rPr>
-          <w:iCs/>
-          <w:lang w:val="en-US"/>
-        </w:rPr>
-      </w:pPr>
-      <w:r>
-        <w:rPr>
-          <w:iCs/>
-          <w:lang w:val="en-US"/>
-        </w:rPr>
-        <w:t>B.</w:t>
-      </w:r>
-      <w:r>
-        <w:rPr>
-          <w:iCs/>
-          <w:lang w:val="en-US"/>
-        </w:rPr>
-        <w:tab/>
-      </w:r>
-      <w:r>
-        <w:rPr>
-          <w:iCs/>
-          <w:lang w:val="en-US"/>
-        </w:rPr>
-        <w:t>Làm thôi</w:t>
-      </w:r>
-    </w:p>
-    <w:p>
-      <w:pPr>
-        <w:ind w:left="720" w:hanging="360"/>
-        <w:rPr>
-          <w:iCs/>
-          <w:lang w:val="en-US"/>
-        </w:rPr>
-      </w:pPr>
-      <w:r>
-        <w:rPr>
-          <w:iCs/>
-          <w:lang w:val="en-US"/>
-        </w:rPr>
-        <w:t>C.</w:t>
-      </w:r>
-      <w:r>
-        <w:rPr>
-          <w:iCs/>
-          <w:lang w:val="en-US"/>
-        </w:rPr>
-        <w:tab/>
-      </w:r>
-      <w:r>
-        <w:rPr>
-          <w:iCs/>
-          <w:lang w:val="en-US"/>
-        </w:rPr>
-        <w:t>Let’s do it man.</w:t>
-      </w:r>
-    </w:p>
-    <w:p>
-      <w:pPr>
-        <w:ind w:left="720" w:hanging="360"/>
-        <w:rPr>
-          <w:iCs/>
-          <w:lang w:val="en-US"/>
-        </w:rPr>
-      </w:pPr>
-      <w:r>
-        <w:rPr>
-          <w:iCs/>
-          <w:lang w:val="en-US"/>
-        </w:rPr>
-        <w:t>D.</w:t>
-      </w:r>
-      <w:r>
-        <w:rPr>
-          <w:iCs/>
-          <w:lang w:val="en-US"/>
-        </w:rPr>
-        <w:tab/>
-      </w:r>
-      <w:r>
-        <w:rPr>
-          <w:iCs/>
-          <w:lang w:val="en-US"/>
-        </w:rPr>
-        <w:t>Có cần thêm dấu chấm vào cuối câu không nhỉ</w:t>
-      </w:r>
-    </w:p>
-    <w:p>
-      <w:pPr>
-        <w:ind w:left="360"/>
-        <w:rPr>
-          <w:iCs/>
-          <w:lang w:val="en-US"/>
-        </w:rPr>
-      </w:pPr>
-    </w:p>
-    <w:p>
-      <w:pPr>
-        <w:ind w:left="360"/>
-        <w:rPr>
-          <w:iCs/>
-          <w:lang w:val="en-US"/>
-        </w:rPr>
-      </w:pPr>
-    </w:p>
-    <w:p>
-      <w:pPr>
-        <w:ind w:left="360"/>
-        <w:rPr>
-          <w:iCs/>
-          <w:lang w:val="en-US"/>
-        </w:rPr>
-      </w:pPr>
-      <w:r>
-        <w:rPr>
-          <w:iCs/>
-          <w:lang w:val="en-US"/>
-        </w:rPr>
-        <w:t>Ranh gioi</w:t>
-      </w:r>
-    </w:p>
-    <w:p>
-      <w:pPr>
-        <w:ind w:left="360"/>
-        <w:rPr>
-          <w:iCs/>
-          <w:lang w:val="en-US"/>
-        </w:rPr>
-      </w:pPr>
-    </w:p>
-    <w:p>
-      <w:pPr>
-        <w:rPr>
-          <w:iCs/>
-          <w:lang w:val="en-US"/>
-        </w:rPr>
-      </w:pPr>
-      <w:r>
-        <w:rPr>
-          <w:iCs/>
-          <w:lang w:val="en-US"/>
-        </w:rPr>
-        <w:t>Câu 2: Đây là một câu hỏi</w:t>
-      </w:r>
-    </w:p>
-    <w:p>
-      <w:pPr>
-        <w:ind w:left="720" w:hanging="360"/>
-        <w:rPr>
-          <w:iCs/>
-          <w:lang w:val="en-US"/>
-        </w:rPr>
-      </w:pPr>
-      <w:r>
-        <w:rPr>
-          <w:bCs/>
-          <w:iCs/>
-          <w:color w:val="000000" w:themeColor="text1"/>
-          <w:lang w:val="en-US"/>
-        </w:rPr>
-        <w:t>A.</w:t>
-      </w:r>
-      <w:r>
-        <w:rPr>
-          <w:iCs/>
-          <w:lang w:val="en-US"/>
-        </w:rPr>
-        <w:tab/>
-      </w:r>
-      <w:r>
-        <w:rPr>
-          <w:iCs/>
-          <w:lang w:val="en-US"/>
-        </w:rPr>
-        <w:t>Đâu là câu trả lời của câu 1</w:t>
-      </w:r>
-    </w:p>
-    <w:p>
-      <w:pPr>
-        <w:ind w:left="720" w:hanging="360"/>
-        <w:rPr>
-          <w:iCs/>
-          <w:lang w:val="en-US"/>
-        </w:rPr>
-      </w:pPr>
-      <w:r>
-        <w:rPr>
-          <w:iCs/>
-          <w:lang w:val="en-US"/>
-        </w:rPr>
-        <w:t>B.</w:t>
-      </w:r>
-      <w:r>
-        <w:rPr>
-          <w:iCs/>
-          <w:lang w:val="en-US"/>
-        </w:rPr>
-        <w:tab/>
-      </w:r>
-      <w:r>
-        <w:rPr>
-          <w:iCs/>
-          <w:lang w:val="en-US"/>
-        </w:rPr>
-        <w:t xml:space="preserve"> Vân vân</w:t>
-      </w:r>
-    </w:p>
-    <w:p>
-      <w:pPr>
-        <w:ind w:left="720" w:hanging="360"/>
-        <w:rPr>
-          <w:iCs/>
-          <w:lang w:val="en-US"/>
-        </w:rPr>
-      </w:pPr>
-      <w:r>
-        <w:rPr>
-          <w:iCs/>
-          <w:lang w:val="en-US"/>
-        </w:rPr>
-        <w:t>C.</w:t>
-      </w:r>
-      <w:r>
-        <w:rPr>
-          <w:iCs/>
-          <w:lang w:val="en-US"/>
-        </w:rPr>
-        <w:tab/>
-      </w:r>
-      <w:r>
-        <w:rPr>
-          <w:iCs/>
-          <w:lang w:val="en-US"/>
-        </w:rPr>
-        <w:t>Nào là nào</w:t>
-      </w:r>
-    </w:p>
-    <w:p>
-      <w:pPr>
-        <w:ind w:left="720" w:hanging="360"/>
-        <w:rPr>
-          <w:iCs/>
-          <w:lang w:val="en-US"/>
-        </w:rPr>
-      </w:pPr>
-      <w:r>
-        <w:rPr>
-          <w:iCs/>
-          <w:lang w:val="en-US"/>
-        </w:rPr>
-        <w:t>D.</w:t>
-      </w:r>
-      <w:r>
-        <w:rPr>
-          <w:iCs/>
-          <w:lang w:val="en-US"/>
-        </w:rPr>
-        <w:tab/>
-      </w:r>
-      <w:r>
-        <w:rPr>
-          <w:iCs/>
-          <w:lang w:val="en-US"/>
-        </w:rPr>
-        <w:t>Dei là đâu tao là ai</w:t>
-      </w:r>
-    </w:p>
-    <w:p>
-      <w:pPr>
-        <w:rPr>
-          <w:iCs/>
-          <w:lang w:val="en-US"/>
-        </w:rPr>
-      </w:pPr>
-      <w:r>
-        <w:rPr>
-          <w:iCs/>
-          <w:lang w:val="en-US"/>
-        </w:rPr>
-        <w:t>Câu 3: Thử trộn tôi xem nào</w:t>
-      </w:r>
-    </w:p>
-    <w:p>
-      <w:pPr>
-        <w:ind w:left="720" w:hanging="360"/>
-        <w:rPr>
-          <w:iCs/>
-          <w:lang w:val="en-US"/>
-        </w:rPr>
-      </w:pPr>
-      <w:r>
-        <w:rPr>
-          <w:iCs/>
-          <w:lang w:val="en-US"/>
-        </w:rPr>
-        <w:t>A.</w:t>
-      </w:r>
-      <w:r>
-        <w:rPr>
-          <w:iCs/>
-          <w:lang w:val="en-US"/>
-        </w:rPr>
-        <w:tab/>
-      </w:r>
-      <w:r>
-        <w:rPr>
-          <w:iCs/>
-          <w:lang w:val="en-US"/>
-        </w:rPr>
-        <w:t>Thử tìm giải pháp xem nào</w:t>
-      </w:r>
-    </w:p>
-    <w:p>
-      <w:pPr>
-        <w:ind w:left="720" w:hanging="360"/>
-        <w:rPr>
-          <w:iCs/>
-          <w:lang w:val="en-US"/>
-        </w:rPr>
-      </w:pPr>
-      <w:r>
-        <w:rPr>
-          <w:iCs/>
-          <w:lang w:val="en-US"/>
-        </w:rPr>
-        <w:t>B.</w:t>
-      </w:r>
-      <w:r>
-        <w:rPr>
-          <w:iCs/>
-          <w:lang w:val="en-US"/>
-        </w:rPr>
-        <w:tab/>
-      </w:r>
-      <w:r>
-        <w:rPr>
-          <w:iCs/>
-          <w:lang w:val="en-US"/>
-        </w:rPr>
-        <w:t>Cố lên</w:t>
-      </w:r>
-    </w:p>
-    <w:p>
-      <w:pPr>
-        <w:ind w:left="720" w:hanging="360"/>
-        <w:rPr>
-          <w:iCs/>
-          <w:lang w:val="en-US"/>
-        </w:rPr>
-      </w:pPr>
-      <w:r>
-        <w:rPr>
-          <w:iCs/>
-          <w:lang w:val="en-US"/>
-        </w:rPr>
-        <w:t>C.</w:t>
-      </w:r>
-      <w:r>
-        <w:rPr>
-          <w:iCs/>
-          <w:lang w:val="en-US"/>
-        </w:rPr>
-        <w:tab/>
-      </w:r>
-      <w:r>
-        <w:rPr>
-          <w:iCs/>
-          <w:lang w:val="en-US"/>
-        </w:rPr>
-        <w:t>Hãy siêng năng</w:t>
-      </w:r>
-    </w:p>
-    <w:p>
-      <w:pPr>
-        <w:ind w:left="720" w:hanging="360"/>
-        <w:rPr>
-          <w:iCs/>
-          <w:lang w:val="en-US"/>
-        </w:rPr>
-      </w:pPr>
-      <w:r>
-        <w:rPr>
-          <w:iCs/>
-          <w:lang w:val="en-US"/>
-        </w:rPr>
-        <w:t>D.</w:t>
-      </w:r>
-      <w:r>
-        <w:rPr>
-          <w:iCs/>
-          <w:lang w:val="en-US"/>
-        </w:rPr>
-        <w:tab/>
-      </w:r>
-      <w:r>
-        <w:rPr>
-          <w:iCs/>
-          <w:lang w:val="en-US"/>
-        </w:rPr>
-        <w:t>Tập trung</w:t>
-      </w:r>
-    </w:p>
-    <w:p>
-      <w:pPr>
-        <w:pStyle w:val="ListParagraph"/>
-        <w:ind w:left="0"/>
-        <w:rPr>
-          <w:iCs/>
-          <w:lang w:val="en-US"/>
-        </w:rPr>
-      </w:pPr>
-      <w:r>
-        <w:rPr>
-          <w:iCs/>
-          <w:lang w:val="en-US"/>
-        </w:rPr>
-        <w:t>Câu 4: Phấn đấu giải quyết hoàn thành sớm nào</w:t>
-      </w:r>
-    </w:p>
-    <w:p>
-      <w:pPr>
-        <w:ind w:left="720" w:hanging="360"/>
-        <w:rPr>
-          <w:iCs/>
-          <w:lang w:val="en-US"/>
-        </w:rPr>
-      </w:pPr>
-      <w:r>
-        <w:rPr>
-          <w:iCs/>
-          <w:lang w:val="en-US"/>
-        </w:rPr>
-        <w:t>A.</w:t>
-      </w:r>
-      <w:r>
-        <w:rPr>
-          <w:iCs/>
-          <w:lang w:val="en-US"/>
-        </w:rPr>
-        <w:tab/>
-      </w:r>
-      <w:r>
-        <w:rPr>
-          <w:iCs/>
-          <w:lang w:val="en-US"/>
-        </w:rPr>
-        <w:t>Nếu để auto list này thì làm sao</w:t>
-      </w:r>
-    </w:p>
-    <w:p>
-      <w:pPr>
-        <w:ind w:left="720" w:hanging="360"/>
-        <w:rPr>
-          <w:iCs/>
-          <w:lang w:val="en-US"/>
-        </w:rPr>
-      </w:pPr>
-      <w:r>
-        <w:rPr>
-          <w:iCs/>
-          <w:lang w:val="en-US"/>
-        </w:rPr>
-        <w:t>B.</w:t>
-      </w:r>
-      <w:r>
-        <w:rPr>
-          <w:iCs/>
-          <w:lang w:val="en-US"/>
-        </w:rPr>
-        <w:tab/>
-      </w:r>
-      <w:r>
-        <w:rPr>
-          <w:iCs/>
-          <w:lang w:val="en-US"/>
-        </w:rPr>
-        <w:t>Lấy được word của câu trả lời</w:t>
-      </w:r>
-    </w:p>
-    <w:p>
-      <w:pPr>
-        <w:ind w:left="720" w:hanging="360"/>
-        <w:rPr>
-          <w:iCs/>
-          <w:lang w:val="en-US"/>
-        </w:rPr>
-      </w:pPr>
-      <w:r>
-        <w:rPr>
-          <w:iCs/>
-          <w:lang w:val="en-US"/>
-        </w:rPr>
-        <w:t>C.</w:t>
-      </w:r>
-      <w:r>
-        <w:rPr>
-          <w:iCs/>
-          <w:lang w:val="en-US"/>
-        </w:rPr>
-        <w:tab/>
-      </w:r>
-      <w:r>
-        <w:rPr>
-          <w:iCs/>
-          <w:lang w:val="en-US"/>
-        </w:rPr>
-        <w:t>Tìm hiểu xem sao</w:t>
-      </w:r>
-    </w:p>
-    <w:p>
-      <w:pPr>
-        <w:ind w:left="720" w:hanging="360"/>
-        <w:rPr>
-          <w:iCs/>
-          <w:lang w:val="en-US"/>
-        </w:rPr>
-      </w:pPr>
-      <w:r>
-        <w:rPr>
-          <w:iCs/>
-          <w:lang w:val="en-US"/>
-        </w:rPr>
-        <w:t>D.</w:t>
-      </w:r>
-      <w:r>
-        <w:rPr>
-          <w:iCs/>
-          <w:lang w:val="en-US"/>
-        </w:rPr>
-        <w:tab/>
-      </w:r>
-      <w:r>
-        <w:rPr>
-          <w:iCs/>
-          <w:lang w:val="en-US"/>
-        </w:rPr>
-        <w:t>Haizx</w:t>
       </w:r>
     </w:p>
     <w:p>

</xml_diff>